<commit_message>
updated Tutorial and install message added @import rfPermute
</commit_message>
<xml_diff>
--- a/inst/extdata/WhaleInjuryCovariatesTutorial.docx
+++ b/inst/extdata/WhaleInjuryCovariatesTutorial.docx
@@ -893,7 +893,160 @@
           <w:sz w:val="20"/>
           <w:szCs w:val="20"/>
         </w:rPr>
-        <w:t>Healt</w:t>
+        <w:t>Health.status</w:t>
+      </w:r>
+      <w:proofErr w:type="spellEnd"/>
+      <w:r>
+        <w:rPr>
+          <w:rFonts w:ascii="Sanskrit Text" w:hAnsi="Sanskrit Text" w:cs="Sanskrit Text"/>
+          <w:sz w:val="20"/>
+          <w:szCs w:val="20"/>
+        </w:rPr>
+        <w:t>’ field.</w:t>
+      </w:r>
+    </w:p>
+    <w:p>
+      <w:pPr>
+        <w:spacing w:after="0"/>
+        <w:rPr>
+          <w:rFonts w:ascii="Sanskrit Text" w:hAnsi="Sanskrit Text" w:cs="Sanskrit Text"/>
+          <w:sz w:val="20"/>
+          <w:szCs w:val="20"/>
+        </w:rPr>
+      </w:pPr>
+    </w:p>
+    <w:p>
+      <w:pPr>
+        <w:spacing w:after="0"/>
+        <w:rPr>
+          <w:rFonts w:ascii="Sanskrit Text" w:hAnsi="Sanskrit Text" w:cs="Sanskrit Text"/>
+          <w:sz w:val="20"/>
+          <w:szCs w:val="20"/>
+        </w:rPr>
+      </w:pPr>
+      <w:r>
+        <w:rPr>
+          <w:rFonts w:ascii="Sanskrit Text" w:hAnsi="Sanskrit Text" w:cs="Sanskrit Text"/>
+          <w:sz w:val="20"/>
+          <w:szCs w:val="20"/>
+        </w:rPr>
+        <w:t>‘</w:t>
+      </w:r>
+      <w:proofErr w:type="spellStart"/>
+      <w:r>
+        <w:rPr>
+          <w:rFonts w:ascii="Sanskrit Text" w:hAnsi="Sanskrit Text" w:cs="Sanskrit Text"/>
+          <w:b/>
+          <w:bCs/>
+          <w:sz w:val="20"/>
+          <w:szCs w:val="20"/>
+        </w:rPr>
+        <w:t>data.entangle</w:t>
+      </w:r>
+      <w:proofErr w:type="spellEnd"/>
+      <w:r>
+        <w:rPr>
+          <w:rFonts w:ascii="Sanskrit Text" w:hAnsi="Sanskrit Text" w:cs="Sanskrit Text"/>
+          <w:sz w:val="20"/>
+          <w:szCs w:val="20"/>
+        </w:rPr>
+        <w:t>’ and ‘</w:t>
+      </w:r>
+      <w:proofErr w:type="spellStart"/>
+      <w:r>
+        <w:rPr>
+          <w:rFonts w:ascii="Sanskrit Text" w:hAnsi="Sanskrit Text" w:cs="Sanskrit Text"/>
+          <w:b/>
+          <w:bCs/>
+          <w:sz w:val="20"/>
+          <w:szCs w:val="20"/>
+        </w:rPr>
+        <w:t>data.vessel</w:t>
+      </w:r>
+      <w:proofErr w:type="spellEnd"/>
+      <w:r>
+        <w:rPr>
+          <w:rFonts w:ascii="Sanskrit Text" w:hAnsi="Sanskrit Text" w:cs="Sanskrit Text"/>
+          <w:sz w:val="20"/>
+          <w:szCs w:val="20"/>
+        </w:rPr>
+        <w:t xml:space="preserve">’ are known-outcome </w:t>
+      </w:r>
+      <w:r>
+        <w:rPr>
+          <w:rFonts w:ascii="Sanskrit Text" w:hAnsi="Sanskrit Text" w:cs="Sanskrit Text"/>
+          <w:sz w:val="20"/>
+          <w:szCs w:val="20"/>
+        </w:rPr>
+        <w:t xml:space="preserve">(“DEAD.DECLINE” or “RECOVERED”) </w:t>
+      </w:r>
+      <w:r>
+        <w:rPr>
+          <w:rFonts w:ascii="Sanskrit Text" w:hAnsi="Sanskrit Text" w:cs="Sanskrit Text"/>
+          <w:sz w:val="20"/>
+          <w:szCs w:val="20"/>
+        </w:rPr>
+        <w:t>entanglements and vessel strike</w:t>
+      </w:r>
+      <w:r>
+        <w:rPr>
+          <w:rFonts w:ascii="Sanskrit Text" w:hAnsi="Sanskrit Text" w:cs="Sanskrit Text"/>
+          <w:sz w:val="20"/>
+          <w:szCs w:val="20"/>
+        </w:rPr>
+        <w:t xml:space="preserve"> case</w:t>
+      </w:r>
+      <w:r>
+        <w:rPr>
+          <w:rFonts w:ascii="Sanskrit Text" w:hAnsi="Sanskrit Text" w:cs="Sanskrit Text"/>
+          <w:sz w:val="20"/>
+          <w:szCs w:val="20"/>
+        </w:rPr>
+        <w:t>s used to build RF models.</w:t>
+      </w:r>
+      <w:r>
+        <w:rPr>
+          <w:rFonts w:ascii="Sanskrit Text" w:hAnsi="Sanskrit Text" w:cs="Sanskrit Text"/>
+          <w:sz w:val="20"/>
+          <w:szCs w:val="20"/>
+        </w:rPr>
+        <w:t xml:space="preserve"> Model covariates are generated with the function </w:t>
+      </w:r>
+      <w:proofErr w:type="spellStart"/>
+      <w:proofErr w:type="gramStart"/>
+      <w:r>
+        <w:rPr>
+          <w:rFonts w:ascii="Sanskrit Text" w:hAnsi="Sanskrit Text" w:cs="Sanskrit Text"/>
+          <w:sz w:val="20"/>
+          <w:szCs w:val="20"/>
+        </w:rPr>
+        <w:t>InjuryCovariates</w:t>
+      </w:r>
+      <w:proofErr w:type="spellEnd"/>
+      <w:r>
+        <w:rPr>
+          <w:rFonts w:ascii="Sanskrit Text" w:hAnsi="Sanskrit Text" w:cs="Sanskrit Text"/>
+          <w:sz w:val="20"/>
+          <w:szCs w:val="20"/>
+        </w:rPr>
+        <w:t>(</w:t>
+      </w:r>
+      <w:proofErr w:type="gramEnd"/>
+      <w:r>
+        <w:rPr>
+          <w:rFonts w:ascii="Sanskrit Text" w:hAnsi="Sanskrit Text" w:cs="Sanskrit Text"/>
+          <w:sz w:val="20"/>
+          <w:szCs w:val="20"/>
+        </w:rPr>
+        <w:t xml:space="preserve">). </w:t>
+      </w:r>
+      <w:r>
+        <w:rPr>
+          <w:rFonts w:ascii="Sanskrit Text" w:hAnsi="Sanskrit Text" w:cs="Sanskrit Text"/>
+          <w:sz w:val="20"/>
+          <w:szCs w:val="20"/>
+        </w:rPr>
+        <w:t>These data exclude cases wher</w:t>
       </w:r>
       <w:bookmarkStart w:id="2" w:name="_GoBack"/>
       <w:bookmarkEnd w:id="2"/>
@@ -903,160 +1056,7 @@
           <w:sz w:val="20"/>
           <w:szCs w:val="20"/>
         </w:rPr>
-        <w:t>h.status</w:t>
-      </w:r>
-      <w:proofErr w:type="spellEnd"/>
-      <w:r>
-        <w:rPr>
-          <w:rFonts w:ascii="Sanskrit Text" w:hAnsi="Sanskrit Text" w:cs="Sanskrit Text"/>
-          <w:sz w:val="20"/>
-          <w:szCs w:val="20"/>
-        </w:rPr>
-        <w:t>’ field.</w:t>
-      </w:r>
-    </w:p>
-    <w:p>
-      <w:pPr>
-        <w:spacing w:after="0"/>
-        <w:rPr>
-          <w:rFonts w:ascii="Sanskrit Text" w:hAnsi="Sanskrit Text" w:cs="Sanskrit Text"/>
-          <w:sz w:val="20"/>
-          <w:szCs w:val="20"/>
-        </w:rPr>
-      </w:pPr>
-    </w:p>
-    <w:p>
-      <w:pPr>
-        <w:spacing w:after="0"/>
-        <w:rPr>
-          <w:rFonts w:ascii="Sanskrit Text" w:hAnsi="Sanskrit Text" w:cs="Sanskrit Text"/>
-          <w:sz w:val="20"/>
-          <w:szCs w:val="20"/>
-        </w:rPr>
-      </w:pPr>
-      <w:r>
-        <w:rPr>
-          <w:rFonts w:ascii="Sanskrit Text" w:hAnsi="Sanskrit Text" w:cs="Sanskrit Text"/>
-          <w:sz w:val="20"/>
-          <w:szCs w:val="20"/>
-        </w:rPr>
-        <w:t>‘</w:t>
-      </w:r>
-      <w:proofErr w:type="spellStart"/>
-      <w:r>
-        <w:rPr>
-          <w:rFonts w:ascii="Sanskrit Text" w:hAnsi="Sanskrit Text" w:cs="Sanskrit Text"/>
-          <w:b/>
-          <w:bCs/>
-          <w:sz w:val="20"/>
-          <w:szCs w:val="20"/>
-        </w:rPr>
-        <w:t>data.entangle</w:t>
-      </w:r>
-      <w:proofErr w:type="spellEnd"/>
-      <w:r>
-        <w:rPr>
-          <w:rFonts w:ascii="Sanskrit Text" w:hAnsi="Sanskrit Text" w:cs="Sanskrit Text"/>
-          <w:sz w:val="20"/>
-          <w:szCs w:val="20"/>
-        </w:rPr>
-        <w:t>’ and ‘</w:t>
-      </w:r>
-      <w:proofErr w:type="spellStart"/>
-      <w:r>
-        <w:rPr>
-          <w:rFonts w:ascii="Sanskrit Text" w:hAnsi="Sanskrit Text" w:cs="Sanskrit Text"/>
-          <w:b/>
-          <w:bCs/>
-          <w:sz w:val="20"/>
-          <w:szCs w:val="20"/>
-        </w:rPr>
-        <w:t>data.vessel</w:t>
-      </w:r>
-      <w:proofErr w:type="spellEnd"/>
-      <w:r>
-        <w:rPr>
-          <w:rFonts w:ascii="Sanskrit Text" w:hAnsi="Sanskrit Text" w:cs="Sanskrit Text"/>
-          <w:sz w:val="20"/>
-          <w:szCs w:val="20"/>
-        </w:rPr>
-        <w:t xml:space="preserve">’ are known-outcome </w:t>
-      </w:r>
-      <w:r>
-        <w:rPr>
-          <w:rFonts w:ascii="Sanskrit Text" w:hAnsi="Sanskrit Text" w:cs="Sanskrit Text"/>
-          <w:sz w:val="20"/>
-          <w:szCs w:val="20"/>
-        </w:rPr>
-        <w:t xml:space="preserve">(“DEAD.DECLINE” or “RECOVERED”) </w:t>
-      </w:r>
-      <w:r>
-        <w:rPr>
-          <w:rFonts w:ascii="Sanskrit Text" w:hAnsi="Sanskrit Text" w:cs="Sanskrit Text"/>
-          <w:sz w:val="20"/>
-          <w:szCs w:val="20"/>
-        </w:rPr>
-        <w:t>entanglements and vessel strike</w:t>
-      </w:r>
-      <w:r>
-        <w:rPr>
-          <w:rFonts w:ascii="Sanskrit Text" w:hAnsi="Sanskrit Text" w:cs="Sanskrit Text"/>
-          <w:sz w:val="20"/>
-          <w:szCs w:val="20"/>
-        </w:rPr>
-        <w:t xml:space="preserve"> case</w:t>
-      </w:r>
-      <w:r>
-        <w:rPr>
-          <w:rFonts w:ascii="Sanskrit Text" w:hAnsi="Sanskrit Text" w:cs="Sanskrit Text"/>
-          <w:sz w:val="20"/>
-          <w:szCs w:val="20"/>
-        </w:rPr>
-        <w:t>s used to build RF models.</w:t>
-      </w:r>
-      <w:r>
-        <w:rPr>
-          <w:rFonts w:ascii="Sanskrit Text" w:hAnsi="Sanskrit Text" w:cs="Sanskrit Text"/>
-          <w:sz w:val="20"/>
-          <w:szCs w:val="20"/>
-        </w:rPr>
-        <w:t xml:space="preserve"> Model covariates are generated with the function </w:t>
-      </w:r>
-      <w:proofErr w:type="spellStart"/>
-      <w:proofErr w:type="gramStart"/>
-      <w:r>
-        <w:rPr>
-          <w:rFonts w:ascii="Sanskrit Text" w:hAnsi="Sanskrit Text" w:cs="Sanskrit Text"/>
-          <w:sz w:val="20"/>
-          <w:szCs w:val="20"/>
-        </w:rPr>
-        <w:t>InjuryCovariates</w:t>
-      </w:r>
-      <w:proofErr w:type="spellEnd"/>
-      <w:r>
-        <w:rPr>
-          <w:rFonts w:ascii="Sanskrit Text" w:hAnsi="Sanskrit Text" w:cs="Sanskrit Text"/>
-          <w:sz w:val="20"/>
-          <w:szCs w:val="20"/>
-        </w:rPr>
-        <w:t>(</w:t>
-      </w:r>
-      <w:proofErr w:type="gramEnd"/>
-      <w:r>
-        <w:rPr>
-          <w:rFonts w:ascii="Sanskrit Text" w:hAnsi="Sanskrit Text" w:cs="Sanskrit Text"/>
-          <w:sz w:val="20"/>
-          <w:szCs w:val="20"/>
-        </w:rPr>
-        <w:t xml:space="preserve">). </w:t>
-      </w:r>
-      <w:r>
-        <w:rPr>
-          <w:rFonts w:ascii="Sanskrit Text" w:hAnsi="Sanskrit Text" w:cs="Sanskrit Text"/>
-          <w:sz w:val="20"/>
-          <w:szCs w:val="20"/>
-        </w:rPr>
-        <w:t>These data exclude cases where human intervention to remove entanglements occurred.</w:t>
+        <w:t>e human intervention to remove entanglements occurred.</w:t>
       </w:r>
       <w:r>
         <w:rPr>
@@ -1454,6 +1454,14 @@
           <w:sz w:val="20"/>
           <w:szCs w:val="20"/>
         </w:rPr>
+        <w:t>Whale</w:t>
+      </w:r>
+      <w:r>
+        <w:rPr>
+          <w:rFonts w:ascii="Sanskrit Text" w:hAnsi="Sanskrit Text" w:cs="Sanskrit Text"/>
+          <w:sz w:val="20"/>
+          <w:szCs w:val="20"/>
+        </w:rPr>
         <w:t>InjuryCovariates</w:t>
       </w:r>
       <w:proofErr w:type="spellEnd"/>
@@ -1475,6 +1483,14 @@
         <w:t xml:space="preserve">)’. Code to define, maintain, and extract covariates from narratives is found in the R-script </w:t>
       </w:r>
       <w:proofErr w:type="spellStart"/>
+      <w:r>
+        <w:rPr>
+          <w:rFonts w:ascii="Sanskrit Text" w:hAnsi="Sanskrit Text" w:cs="Sanskrit Text"/>
+          <w:sz w:val="20"/>
+          <w:szCs w:val="20"/>
+        </w:rPr>
+        <w:t>Whale</w:t>
+      </w:r>
       <w:r>
         <w:rPr>
           <w:rFonts w:ascii="Sanskrit Text" w:hAnsi="Sanskrit Text" w:cs="Sanskrit Text"/>
@@ -2989,7 +3005,7 @@
           <w:sz w:val="20"/>
           <w:szCs w:val="20"/>
         </w:rPr>
-        <w:t>SeriousInjury</w:t>
+        <w:t>WhaleInjuryCovariates</w:t>
       </w:r>
       <w:proofErr w:type="spellEnd"/>
       <w:r>
@@ -8707,7 +8723,7 @@
 </file>
 
 <file path=customXml/itemProps1.xml><?xml version="1.0" encoding="utf-8"?>
-<ds:datastoreItem xmlns:ds="http://schemas.openxmlformats.org/officeDocument/2006/customXml" ds:itemID="{44D4E855-35C9-434D-89DE-59314D870912}">
+<ds:datastoreItem xmlns:ds="http://schemas.openxmlformats.org/officeDocument/2006/customXml" ds:itemID="{22555C66-B576-4599-AD64-A4A449D36876}">
   <ds:schemaRefs>
     <ds:schemaRef ds:uri="http://schemas.openxmlformats.org/officeDocument/2006/bibliography"/>
   </ds:schemaRefs>

</xml_diff>